<commit_message>
Atualização do documento AnaliseFuncionalidades
</commit_message>
<xml_diff>
--- a/web/arquivos/AnaliseFuncionalidades.docx
+++ b/web/arquivos/AnaliseFuncionalidades.docx
@@ -910,6 +910,26 @@
               </w:rPr>
               <w:t>https://svn.mec.gov.br/simec/simec/trunk/docs/01-Especificacao/Banco de dados/Modelo de dados/</w:t>
             </w:r>
+            <w:proofErr w:type="spellStart"/>
+            <w:r>
+              <w:rPr>
+                <w:rFonts w:asciiTheme="minorHAnsi" w:hAnsiTheme="minorHAnsi"/>
+                <w:i w:val="0"/>
+                <w:color w:val="00000A"/>
+                <w:lang w:eastAsia="en-US"/>
+              </w:rPr>
+              <w:t>mer</w:t>
+            </w:r>
+            <w:proofErr w:type="spellEnd"/>
+            <w:r>
+              <w:rPr>
+                <w:rFonts w:asciiTheme="minorHAnsi" w:hAnsiTheme="minorHAnsi"/>
+                <w:i w:val="0"/>
+                <w:color w:val="00000A"/>
+                <w:lang w:eastAsia="en-US"/>
+              </w:rPr>
+              <w:t>_/</w:t>
+            </w:r>
           </w:p>
         </w:tc>
       </w:tr>
@@ -948,14 +968,12 @@
         </w:rPr>
         <w:t xml:space="preserve"> </w:t>
       </w:r>
-      <w:bookmarkStart w:id="3" w:name="_GoBack"/>
       <w:r>
         <w:rPr>
           <w:lang w:val="pt-BR" w:eastAsia="en-US"/>
         </w:rPr>
         <w:t>##_FUNCIONALIDADE_##</w:t>
       </w:r>
-      <w:bookmarkEnd w:id="3"/>
     </w:p>
     <w:p>
       <w:pPr>
@@ -1365,8 +1383,8 @@
                 <w:sz w:val="20"/>
               </w:rPr>
             </w:pPr>
-            <w:bookmarkStart w:id="4" w:name="__DdeLink__706_1669697669"/>
-            <w:bookmarkEnd w:id="4"/>
+            <w:bookmarkStart w:id="3" w:name="__DdeLink__706_1669697669"/>
+            <w:bookmarkEnd w:id="3"/>
           </w:p>
         </w:tc>
       </w:tr>
@@ -1597,14 +1615,14 @@
           <w:lang w:val="pt-BR"/>
         </w:rPr>
       </w:pPr>
-      <w:bookmarkStart w:id="5" w:name="_Toc465173393"/>
+      <w:bookmarkStart w:id="4" w:name="_Toc465173393"/>
       <w:r>
         <w:rPr>
           <w:lang w:val="pt-BR"/>
         </w:rPr>
         <w:t>Modificações realizadas</w:t>
       </w:r>
-      <w:bookmarkEnd w:id="5"/>
+      <w:bookmarkEnd w:id="4"/>
     </w:p>
     <w:p>
       <w:pPr>
@@ -1613,6 +1631,7 @@
           <w:lang w:eastAsia="en-US"/>
         </w:rPr>
       </w:pPr>
+      <w:bookmarkStart w:id="5" w:name="_GoBack"/>
       <w:r>
         <w:rPr>
           <w:lang w:eastAsia="en-US"/>
@@ -1628,6 +1647,7 @@
         </w:rPr>
       </w:pPr>
       <w:bookmarkStart w:id="6" w:name="_Toc465173394"/>
+      <w:bookmarkEnd w:id="5"/>
       <w:r>
         <w:rPr>
           <w:lang w:val="pt-BR"/>
@@ -1777,7 +1797,7 @@
             <w:rPr>
               <w:noProof/>
             </w:rPr>
-            <w:t>2</w:t>
+            <w:t>1</w:t>
           </w:r>
           <w:r>
             <w:fldChar w:fldCharType="end"/>
@@ -1856,7 +1876,7 @@
           <v:formulas/>
           <v:path o:connecttype="segments"/>
         </v:shape>
-        <o:OLEObject Type="Embed" ProgID="PBrush" ShapeID="ole_rId1" DrawAspect="Content" ObjectID="_1547032787" r:id="rId2"/>
+        <o:OLEObject Type="Embed" ProgID="PBrush" ShapeID="ole_rId1" DrawAspect="Content" ObjectID="_1549888916" r:id="rId2"/>
       </w:object>
     </w:r>
   </w:p>
@@ -6740,32 +6760,6 @@
 </file>
 
 <file path=customXml/item1.xml><?xml version="1.0" encoding="utf-8"?>
-<?mso-contentType ?>
-<FormTemplates xmlns="http://schemas.microsoft.com/sharepoint/v3/contenttype/forms">
-  <Display>DocumentLibraryForm</Display>
-  <Edit>DocumentLibraryForm</Edit>
-  <New>DocumentLibraryForm</New>
-</FormTemplates>
-</file>
-
-<file path=customXml/item2.xml><?xml version="1.0" encoding="utf-8"?>
-<p:properties xmlns:p="http://schemas.microsoft.com/office/2006/metadata/properties" xmlns:xsi="http://www.w3.org/2001/XMLSchema-instance" xmlns:pc="http://schemas.microsoft.com/office/infopath/2007/PartnerControls">
-  <documentManagement>
-    <TaxKeywordTaxHTField xmlns="3280e1c7-ea34-4f7d-9898-2292416fd12e">
-      <Terms xmlns="http://schemas.microsoft.com/office/infopath/2007/PartnerControls"/>
-    </TaxKeywordTaxHTField>
-    <TaxCatchAll xmlns="3280e1c7-ea34-4f7d-9898-2292416fd12e"/>
-    <CategoryDescription xmlns="http://schemas.microsoft.com/sharepoint.v3" xsi:nil="true"/>
-  </documentManagement>
-</p:properties>
-</file>
-
-<file path=customXml/item3.xml><?xml version="1.0" encoding="utf-8"?>
-<?mso-contentType ?>
-<SharedContentType xmlns="Microsoft.SharePoint.Taxonomy.ContentTypeSync" SourceId="3a7a7e73-f764-4fdb-9e1d-e1c079f1c20e" ContentTypeId="0x0101" PreviousValue="false"/>
-</file>
-
-<file path=customXml/item4.xml><?xml version="1.0" encoding="utf-8"?>
 <ct:contentTypeSchema xmlns:ct="http://schemas.microsoft.com/office/2006/metadata/contentType" xmlns:ma="http://schemas.microsoft.com/office/2006/metadata/properties/metaAttributes" ct:_="" ma:_="" ma:contentTypeName="Documento" ma:contentTypeID="0x010100171CF5C8E8A0E941AF40E78291E5D3E0" ma:contentTypeVersion="0" ma:contentTypeDescription="Crie um novo documento." ma:contentTypeScope="" ma:versionID="f24b2353b078a58ebefa947b11cfbda0">
   <xsd:schema xmlns:xsd="http://www.w3.org/2001/XMLSchema" xmlns:xs="http://www.w3.org/2001/XMLSchema" xmlns:p="http://schemas.microsoft.com/office/2006/metadata/properties" xmlns:ns2="3280e1c7-ea34-4f7d-9898-2292416fd12e" xmlns:ns3="http://schemas.microsoft.com/sharepoint.v3" targetNamespace="http://schemas.microsoft.com/office/2006/metadata/properties" ma:root="true" ma:fieldsID="33606d189c926b94ee6117339265ca2c" ns2:_="" ns3:_="">
     <xsd:import namespace="3280e1c7-ea34-4f7d-9898-2292416fd12e"/>
@@ -6930,38 +6924,37 @@
 </ct:contentTypeSchema>
 </file>
 
+<file path=customXml/item2.xml><?xml version="1.0" encoding="utf-8"?>
+<?mso-contentType ?>
+<SharedContentType xmlns="Microsoft.SharePoint.Taxonomy.ContentTypeSync" SourceId="3a7a7e73-f764-4fdb-9e1d-e1c079f1c20e" ContentTypeId="0x0101" PreviousValue="false"/>
+</file>
+
+<file path=customXml/item3.xml><?xml version="1.0" encoding="utf-8"?>
+<p:properties xmlns:p="http://schemas.microsoft.com/office/2006/metadata/properties" xmlns:xsi="http://www.w3.org/2001/XMLSchema-instance" xmlns:pc="http://schemas.microsoft.com/office/infopath/2007/PartnerControls">
+  <documentManagement>
+    <TaxKeywordTaxHTField xmlns="3280e1c7-ea34-4f7d-9898-2292416fd12e">
+      <Terms xmlns="http://schemas.microsoft.com/office/infopath/2007/PartnerControls"/>
+    </TaxKeywordTaxHTField>
+    <TaxCatchAll xmlns="3280e1c7-ea34-4f7d-9898-2292416fd12e"/>
+    <CategoryDescription xmlns="http://schemas.microsoft.com/sharepoint.v3" xsi:nil="true"/>
+  </documentManagement>
+</p:properties>
+</file>
+
+<file path=customXml/item4.xml><?xml version="1.0" encoding="utf-8"?>
+<?mso-contentType ?>
+<FormTemplates xmlns="http://schemas.microsoft.com/sharepoint/v3/contenttype/forms">
+  <Display>DocumentLibraryForm</Display>
+  <Edit>DocumentLibraryForm</Edit>
+  <New>DocumentLibraryForm</New>
+</FormTemplates>
+</file>
+
 <file path=customXml/item5.xml><?xml version="1.0" encoding="utf-8"?>
 <b:Sources xmlns:b="http://schemas.openxmlformats.org/officeDocument/2006/bibliography" xmlns="http://schemas.openxmlformats.org/officeDocument/2006/bibliography" SelectedStyle="\APA.XSL" StyleName="APA"/>
 </file>
 
 <file path=customXml/itemProps1.xml><?xml version="1.0" encoding="utf-8"?>
-<ds:datastoreItem xmlns:ds="http://schemas.openxmlformats.org/officeDocument/2006/customXml" ds:itemID="{82A26C5C-FED9-4FC3-8F1E-B2F45098A689}">
-  <ds:schemaRefs>
-    <ds:schemaRef ds:uri="http://schemas.microsoft.com/sharepoint/v3/contenttype/forms"/>
-  </ds:schemaRefs>
-</ds:datastoreItem>
-</file>
-
-<file path=customXml/itemProps2.xml><?xml version="1.0" encoding="utf-8"?>
-<ds:datastoreItem xmlns:ds="http://schemas.openxmlformats.org/officeDocument/2006/customXml" ds:itemID="{33992732-2348-4D25-BCEA-EC11737C3579}">
-  <ds:schemaRefs>
-    <ds:schemaRef ds:uri="http://schemas.microsoft.com/office/2006/metadata/properties"/>
-    <ds:schemaRef ds:uri="http://schemas.microsoft.com/office/infopath/2007/PartnerControls"/>
-    <ds:schemaRef ds:uri="3280e1c7-ea34-4f7d-9898-2292416fd12e"/>
-    <ds:schemaRef ds:uri="http://schemas.microsoft.com/sharepoint.v3"/>
-  </ds:schemaRefs>
-</ds:datastoreItem>
-</file>
-
-<file path=customXml/itemProps3.xml><?xml version="1.0" encoding="utf-8"?>
-<ds:datastoreItem xmlns:ds="http://schemas.openxmlformats.org/officeDocument/2006/customXml" ds:itemID="{957929BD-4D39-4440-9D43-11ED66CE2D2B}">
-  <ds:schemaRefs>
-    <ds:schemaRef ds:uri="Microsoft.SharePoint.Taxonomy.ContentTypeSync"/>
-  </ds:schemaRefs>
-</ds:datastoreItem>
-</file>
-
-<file path=customXml/itemProps4.xml><?xml version="1.0" encoding="utf-8"?>
 <ds:datastoreItem xmlns:ds="http://schemas.openxmlformats.org/officeDocument/2006/customXml" ds:itemID="{23E6D558-134C-422C-9AE6-FAC31541DAAA}">
   <ds:schemaRefs>
     <ds:schemaRef ds:uri="http://schemas.microsoft.com/office/2006/metadata/contentType"/>
@@ -6980,8 +6973,35 @@
 </ds:datastoreItem>
 </file>
 
+<file path=customXml/itemProps2.xml><?xml version="1.0" encoding="utf-8"?>
+<ds:datastoreItem xmlns:ds="http://schemas.openxmlformats.org/officeDocument/2006/customXml" ds:itemID="{957929BD-4D39-4440-9D43-11ED66CE2D2B}">
+  <ds:schemaRefs>
+    <ds:schemaRef ds:uri="Microsoft.SharePoint.Taxonomy.ContentTypeSync"/>
+  </ds:schemaRefs>
+</ds:datastoreItem>
+</file>
+
+<file path=customXml/itemProps3.xml><?xml version="1.0" encoding="utf-8"?>
+<ds:datastoreItem xmlns:ds="http://schemas.openxmlformats.org/officeDocument/2006/customXml" ds:itemID="{33992732-2348-4D25-BCEA-EC11737C3579}">
+  <ds:schemaRefs>
+    <ds:schemaRef ds:uri="http://schemas.microsoft.com/office/2006/metadata/properties"/>
+    <ds:schemaRef ds:uri="http://schemas.microsoft.com/office/infopath/2007/PartnerControls"/>
+    <ds:schemaRef ds:uri="3280e1c7-ea34-4f7d-9898-2292416fd12e"/>
+    <ds:schemaRef ds:uri="http://schemas.microsoft.com/sharepoint.v3"/>
+  </ds:schemaRefs>
+</ds:datastoreItem>
+</file>
+
+<file path=customXml/itemProps4.xml><?xml version="1.0" encoding="utf-8"?>
+<ds:datastoreItem xmlns:ds="http://schemas.openxmlformats.org/officeDocument/2006/customXml" ds:itemID="{82A26C5C-FED9-4FC3-8F1E-B2F45098A689}">
+  <ds:schemaRefs>
+    <ds:schemaRef ds:uri="http://schemas.microsoft.com/sharepoint/v3/contenttype/forms"/>
+  </ds:schemaRefs>
+</ds:datastoreItem>
+</file>
+
 <file path=customXml/itemProps5.xml><?xml version="1.0" encoding="utf-8"?>
-<ds:datastoreItem xmlns:ds="http://schemas.openxmlformats.org/officeDocument/2006/customXml" ds:itemID="{1D7E3C16-8441-4461-95CC-22136E7326B0}">
+<ds:datastoreItem xmlns:ds="http://schemas.openxmlformats.org/officeDocument/2006/customXml" ds:itemID="{0B588EF4-D3ED-416E-9F2E-2E8FFCAFEF0B}">
   <ds:schemaRefs>
     <ds:schemaRef ds:uri="http://schemas.openxmlformats.org/officeDocument/2006/bibliography"/>
   </ds:schemaRefs>

</xml_diff>